<commit_message>
feat: api docx 50%
</commit_message>
<xml_diff>
--- a/templates/A.01.09_Surat_Keterangan_Identitas_(FINAL).docx
+++ b/templates/A.01.09_Surat_Keterangan_Identitas_(FINAL).docx
@@ -121,7 +121,7 @@
     <w:sdt>
       <w:sdtPr>
         <w:lock w:val="contentLocked"/>
-        <w:id w:val="466372497"/>
+        <w:id w:val="-1626306346"/>
         <w:tag w:val="goog_rdk_0"/>
       </w:sdtPr>
       <w:sdtContent>
@@ -239,7 +239,7 @@
                     <w:rFonts w:ascii="Arial" w:cs="Arial" w:eastAsia="Arial" w:hAnsi="Arial"/>
                     <w:rtl w:val="0"/>
                   </w:rPr>
-                  <w:t xml:space="preserve">Tempat/Tgl lahir</w:t>
+                  <w:t xml:space="preserve">Tempat, Tgl. Lahir</w:t>
                   <w:tab/>
                 </w:r>
               </w:p>
@@ -332,6 +332,7 @@
           <w:tr>
             <w:trPr>
               <w:cantSplit w:val="0"/>
+              <w:trHeight w:val="290.9765625" w:hRule="atLeast"/>
               <w:tblHeader w:val="0"/>
             </w:trPr>
             <w:tc>
@@ -390,6 +391,7 @@
           <w:tr>
             <w:trPr>
               <w:cantSplit w:val="0"/>
+              <w:trHeight w:val="305.9765625" w:hRule="atLeast"/>
               <w:tblHeader w:val="0"/>
             </w:trPr>
             <w:tc>
@@ -619,7 +621,7 @@
     <w:sdt>
       <w:sdtPr>
         <w:lock w:val="contentLocked"/>
-        <w:id w:val="-13753541"/>
+        <w:id w:val="1508098260"/>
         <w:tag w:val="goog_rdk_1"/>
       </w:sdtPr>
       <w:sdtContent>
@@ -652,6 +654,7 @@
           <w:tr>
             <w:trPr>
               <w:cantSplit w:val="0"/>
+              <w:trHeight w:val="290.9765625" w:hRule="atLeast"/>
               <w:tblHeader w:val="0"/>
             </w:trPr>
             <w:tc>
@@ -705,7 +708,7 @@
                     <w:rFonts w:ascii="Arial" w:cs="Arial" w:eastAsia="Arial" w:hAnsi="Arial"/>
                     <w:rtl w:val="0"/>
                   </w:rPr>
-                  <w:t xml:space="preserve">: {Nama_Dok1}</w:t>
+                  <w:t xml:space="preserve">: {Nama_Dok2}</w:t>
                 </w:r>
               </w:p>
             </w:tc>
@@ -713,6 +716,7 @@
           <w:tr>
             <w:trPr>
               <w:cantSplit w:val="0"/>
+              <w:trHeight w:val="290.9765625" w:hRule="atLeast"/>
               <w:tblHeader w:val="0"/>
             </w:trPr>
             <w:tc>
@@ -737,7 +741,7 @@
                     <w:rFonts w:ascii="Arial" w:cs="Arial" w:eastAsia="Arial" w:hAnsi="Arial"/>
                     <w:rtl w:val="0"/>
                   </w:rPr>
-                  <w:t xml:space="preserve">Tempat/Tgl lahir</w:t>
+                  <w:t xml:space="preserve">Tempat, Tgl. Lahir</w:t>
                   <w:tab/>
                 </w:r>
               </w:p>
@@ -888,6 +892,7 @@
           <w:tr>
             <w:trPr>
               <w:cantSplit w:val="0"/>
+              <w:trHeight w:val="290.9765625" w:hRule="atLeast"/>
               <w:tblHeader w:val="0"/>
             </w:trPr>
             <w:tc>
@@ -1442,8 +1447,8 @@
     <w:sectPr>
       <w:headerReference r:id="rId7" w:type="default"/>
       <w:footerReference r:id="rId8" w:type="default"/>
-      <w:pgSz w:h="16838" w:w="11906" w:orient="portrait"/>
-      <w:pgMar w:bottom="1134" w:top="1440" w:left="1440" w:right="1440" w:header="567" w:footer="0"/>
+      <w:pgSz w:h="18720" w:w="12240" w:orient="portrait"/>
+      <w:pgMar w:bottom="1440" w:top="1440" w:left="1440" w:right="1440" w:header="567" w:footer="0"/>
       <w:pgNumType w:start="1"/>
     </w:sectPr>
   </w:body>
@@ -1578,12 +1583,12 @@
               <wp:inline distB="0" distT="0" distL="0" distR="0">
                 <wp:extent cx="313767" cy="378945"/>
                 <wp:effectExtent b="0" l="0" r="0" t="0"/>
-                <wp:docPr id="1440709462" name="image1.png"/>
+                <wp:docPr id="1440709462" name="image2.png"/>
                 <a:graphic>
                   <a:graphicData uri="http://schemas.openxmlformats.org/drawingml/2006/picture">
                     <pic:pic>
                       <pic:nvPicPr>
-                        <pic:cNvPr id="0" name="image1.png"/>
+                        <pic:cNvPr id="0" name="image2.png"/>
                         <pic:cNvPicPr preferRelativeResize="0"/>
                       </pic:nvPicPr>
                       <pic:blipFill>
@@ -1738,7 +1743,7 @@
   <w:tbl>
     <w:tblPr>
       <w:tblStyle w:val="Table4"/>
-      <w:tblW w:w="9030.0" w:type="dxa"/>
+      <w:tblW w:w="9390.0" w:type="dxa"/>
       <w:jc w:val="left"/>
       <w:tblBorders>
         <w:bottom w:color="000000" w:space="0" w:sz="24" w:val="single"/>
@@ -1748,11 +1753,11 @@
     </w:tblPr>
     <w:tblGrid>
       <w:gridCol w:w="1545"/>
-      <w:gridCol w:w="7485"/>
+      <w:gridCol w:w="7845"/>
       <w:tblGridChange w:id="0">
         <w:tblGrid>
           <w:gridCol w:w="1545"/>
-          <w:gridCol w:w="7485"/>
+          <w:gridCol w:w="7845"/>
         </w:tblGrid>
       </w:tblGridChange>
     </w:tblGrid>
@@ -1780,12 +1785,12 @@
               <wp:inline distB="114300" distT="114300" distL="114300" distR="114300">
                 <wp:extent cx="677978" cy="833836"/>
                 <wp:effectExtent b="0" l="0" r="0" t="0"/>
-                <wp:docPr id="1440709461" name="image2.png"/>
+                <wp:docPr id="1440709461" name="image1.png"/>
                 <a:graphic>
                   <a:graphicData uri="http://schemas.openxmlformats.org/drawingml/2006/picture">
                     <pic:pic>
                       <pic:nvPicPr>
-                        <pic:cNvPr id="0" name="image2.png"/>
+                        <pic:cNvPr id="0" name="image1.png"/>
                         <pic:cNvPicPr preferRelativeResize="0"/>
                       </pic:nvPicPr>
                       <pic:blipFill>
@@ -1895,6 +1900,20 @@
   </w:tbl>
   <w:p>
     <w:pPr>
+      <w:tabs>
+        <w:tab w:val="center" w:leader="none" w:pos="4513"/>
+        <w:tab w:val="right" w:leader="none" w:pos="9026"/>
+      </w:tabs>
+      <w:rPr/>
+    </w:pPr>
+    <w:r>
+      <w:rPr>
+        <w:rtl w:val="0"/>
+      </w:rPr>
+    </w:r>
+  </w:p>
+  <w:p>
+    <w:pPr>
       <w:keepNext w:val="0"/>
       <w:keepLines w:val="0"/>
       <w:pageBreakBefore w:val="0"/>
@@ -1914,7 +1933,10 @@
       <w:spacing w:after="0" w:before="0" w:line="240" w:lineRule="auto"/>
       <w:ind w:left="0" w:right="0" w:firstLine="0"/>
       <w:jc w:val="left"/>
-      <w:rPr/>
+      <w:rPr>
+        <w:sz w:val="2"/>
+        <w:szCs w:val="2"/>
+      </w:rPr>
     </w:pPr>
     <w:r>
       <w:rPr>

</xml_diff>